<commit_message>
Updated Readme and documentation and fixed make files and code
</commit_message>
<xml_diff>
--- a/Project2/Documentation+Screens.docx
+++ b/Project2/Documentation+Screens.docx
@@ -316,8 +316,33 @@
           <w:i/>
           <w:iCs/>
         </w:rPr>
-        <w:t xml:space="preserve"> -I.</w:t>
-      </w:r>
+        <w:t xml:space="preserve"> -I. -</w:t>
+      </w:r>
+      <w:proofErr w:type="spellStart"/>
+      <w:r>
+        <w:rPr>
+          <w:i/>
+          <w:iCs/>
+        </w:rPr>
+        <w:t>lm</w:t>
+      </w:r>
+      <w:proofErr w:type="spellEnd"/>
+      <w:r>
+        <w:rPr>
+          <w:i/>
+          <w:iCs/>
+        </w:rPr>
+        <w:t xml:space="preserve"> -</w:t>
+      </w:r>
+      <w:proofErr w:type="spellStart"/>
+      <w:r>
+        <w:rPr>
+          <w:i/>
+          <w:iCs/>
+        </w:rPr>
+        <w:t>lpthread</w:t>
+      </w:r>
+      <w:proofErr w:type="spellEnd"/>
     </w:p>
     <w:p/>
     <w:p>
@@ -338,28 +363,42 @@
       </w:r>
     </w:p>
     <w:p>
-      <w:r>
+      <w:pPr>
+        <w:ind w:left="720"/>
+      </w:pPr>
+    </w:p>
+    <w:p>
+      <w:pPr>
+        <w:rPr>
+          <w:iCs/>
+        </w:rPr>
+      </w:pPr>
+      <w:r>
+        <w:rPr>
+          <w:iCs/>
+          <w:noProof/>
+        </w:rPr>
         <w:drawing>
-          <wp:anchor distT="0" distB="0" distL="114300" distR="114300" simplePos="0" relativeHeight="251658240" behindDoc="1" locked="0" layoutInCell="1" allowOverlap="1" wp14:anchorId="0083A3A5" wp14:editId="2CA94544">
+          <wp:anchor distT="0" distB="0" distL="114300" distR="114300" simplePos="0" relativeHeight="251658240" behindDoc="1" locked="0" layoutInCell="1" allowOverlap="1" wp14:anchorId="438E68EC" wp14:editId="1A21A3D4">
             <wp:simplePos x="0" y="0"/>
             <wp:positionH relativeFrom="column">
-              <wp:posOffset>690853</wp:posOffset>
+              <wp:posOffset>890215</wp:posOffset>
             </wp:positionH>
             <wp:positionV relativeFrom="paragraph">
-              <wp:posOffset>99750</wp:posOffset>
+              <wp:posOffset>-147017</wp:posOffset>
             </wp:positionV>
-            <wp:extent cx="4627245" cy="2886710"/>
+            <wp:extent cx="4333461" cy="2947772"/>
             <wp:effectExtent l="0" t="0" r="0" b="0"/>
             <wp:wrapTight wrapText="bothSides">
               <wp:wrapPolygon edited="0">
                 <wp:start x="0" y="0"/>
-                <wp:lineTo x="0" y="21476"/>
-                <wp:lineTo x="21520" y="21476"/>
-                <wp:lineTo x="21520" y="0"/>
+                <wp:lineTo x="0" y="21498"/>
+                <wp:lineTo x="21524" y="21498"/>
+                <wp:lineTo x="21524" y="0"/>
                 <wp:lineTo x="0" y="0"/>
               </wp:wrapPolygon>
             </wp:wrapTight>
-            <wp:docPr id="1" name="Picture 1"/>
+            <wp:docPr id="2" name="Picture 2"/>
             <wp:cNvGraphicFramePr>
               <a:graphicFrameLocks xmlns:a="http://schemas.openxmlformats.org/drawingml/2006/main" noChangeAspect="1"/>
             </wp:cNvGraphicFramePr>
@@ -367,7 +406,7 @@
               <a:graphicData uri="http://schemas.openxmlformats.org/drawingml/2006/picture">
                 <pic:pic xmlns:pic="http://schemas.openxmlformats.org/drawingml/2006/picture">
                   <pic:nvPicPr>
-                    <pic:cNvPr id="1" name=""/>
+                    <pic:cNvPr id="2" name="55.png"/>
                     <pic:cNvPicPr/>
                   </pic:nvPicPr>
                   <pic:blipFill>
@@ -385,7 +424,7 @@
                   <pic:spPr>
                     <a:xfrm>
                       <a:off x="0" y="0"/>
-                      <a:ext cx="4627245" cy="2886710"/>
+                      <a:ext cx="4333461" cy="2947772"/>
                     </a:xfrm>
                     <a:prstGeom prst="rect">
                       <a:avLst/>
@@ -403,24 +442,14 @@
           </wp:anchor>
         </w:drawing>
       </w:r>
-    </w:p>
-    <w:p>
-      <w:pPr>
-        <w:ind w:left="720"/>
-      </w:pPr>
-    </w:p>
-    <w:p>
-      <w:pPr>
-        <w:rPr>
-          <w:iCs/>
-        </w:rPr>
-      </w:pPr>
       <w:r>
         <w:rPr>
           <w:iCs/>
         </w:rPr>
         <w:br w:type="page"/>
       </w:r>
+      <w:bookmarkStart w:id="0" w:name="_GoBack"/>
+      <w:bookmarkEnd w:id="0"/>
     </w:p>
     <w:p>
       <w:pPr>
@@ -467,6 +496,7 @@
       <w:r>
         <w:rPr>
           <w:iCs/>
+          <w:noProof/>
         </w:rPr>
         <w:drawing>
           <wp:inline distT="0" distB="0" distL="0" distR="0" wp14:anchorId="7DF3448E" wp14:editId="11FE6681">
@@ -715,6 +745,7 @@
       <w:r>
         <w:rPr>
           <w:iCs/>
+          <w:noProof/>
         </w:rPr>
         <w:drawing>
           <wp:inline distT="0" distB="0" distL="0" distR="0" wp14:anchorId="1284D450" wp14:editId="77939FF8">
@@ -850,8 +881,6 @@
         </w:rPr>
         <w:t xml:space="preserve"> variable. Afterward, the mutex would be destroyed.</w:t>
       </w:r>
-      <w:bookmarkStart w:id="0" w:name="_GoBack"/>
-      <w:bookmarkEnd w:id="0"/>
     </w:p>
     <w:sectPr>
       <w:headerReference w:type="default" r:id="rId10"/>

</xml_diff>